<commit_message>
Retirado #void do Stmtlst que não estava correcto
</commit_message>
<xml_diff>
--- a/A FAZER.docx
+++ b/A FAZER.docx
@@ -66,11 +66,6 @@
       </w:r>
     </w:p>
     <w:p>
-      <w:pPr>
-        <w:rPr>
-          <w:b/>
-        </w:rPr>
-      </w:pPr>
       <w:r>
         <w:t xml:space="preserve">- </w:t>
       </w:r>
@@ -85,6 +80,8 @@
       <w:r>
         <w:t xml:space="preserve"> de uma função é sempre local mesmo que existam variáveis globais com o mesmo nome e não pode ser.</w:t>
       </w:r>
+    </w:p>
+    <w:p>
       <w:r>
         <w:rPr>
           <w:b/>
@@ -234,17 +231,31 @@
     <w:p>
       <w:pPr>
         <w:pStyle w:val="SemEspaamento"/>
-      </w:pPr>
-      <w:r>
-        <w:tab/>
+        <w:rPr>
+          <w:lang w:val="en-US"/>
+        </w:rPr>
+      </w:pPr>
+      <w:r>
+        <w:tab/>
+      </w:r>
+      <w:r>
+        <w:rPr>
+          <w:lang w:val="en-US"/>
+        </w:rPr>
         <w:t>ARRAYSIZE</w:t>
       </w:r>
     </w:p>
     <w:p>
       <w:pPr>
         <w:pStyle w:val="SemEspaamento"/>
-      </w:pPr>
-      <w:r>
+        <w:rPr>
+          <w:lang w:val="en-US"/>
+        </w:rPr>
+      </w:pPr>
+      <w:r>
+        <w:rPr>
+          <w:lang w:val="en-US"/>
+        </w:rPr>
         <w:tab/>
         <w:t>ADDSUBOP</w:t>
       </w:r>
@@ -252,8 +263,14 @@
     <w:p>
       <w:pPr>
         <w:pStyle w:val="SemEspaamento"/>
-      </w:pPr>
-      <w:r>
+        <w:rPr>
+          <w:lang w:val="en-US"/>
+        </w:rPr>
+      </w:pPr>
+      <w:r>
+        <w:rPr>
+          <w:lang w:val="en-US"/>
+        </w:rPr>
         <w:tab/>
         <w:t>INICVAR</w:t>
       </w:r>
@@ -261,21 +278,36 @@
     <w:p>
       <w:pPr>
         <w:pStyle w:val="SemEspaamento"/>
-      </w:pPr>
-    </w:p>
-    <w:p>
-      <w:pPr>
-        <w:pStyle w:val="SemEspaamento"/>
-      </w:pPr>
-      <w:r>
+        <w:rPr>
+          <w:lang w:val="en-US"/>
+        </w:rPr>
+      </w:pPr>
+    </w:p>
+    <w:p>
+      <w:pPr>
+        <w:pStyle w:val="SemEspaamento"/>
+        <w:rPr>
+          <w:lang w:val="en-US"/>
+        </w:rPr>
+      </w:pPr>
+      <w:r>
+        <w:rPr>
+          <w:lang w:val="en-US"/>
+        </w:rPr>
         <w:t>ARRAYSIZE</w:t>
       </w:r>
     </w:p>
     <w:p>
       <w:pPr>
         <w:pStyle w:val="SemEspaamento"/>
-      </w:pPr>
-      <w:r>
+        <w:rPr>
+          <w:lang w:val="en-US"/>
+        </w:rPr>
+      </w:pPr>
+      <w:r>
+        <w:rPr>
+          <w:lang w:val="en-US"/>
+        </w:rPr>
         <w:tab/>
         <w:t>SCALAR</w:t>
       </w:r>
@@ -283,8 +315,14 @@
     <w:p>
       <w:pPr>
         <w:pStyle w:val="SemEspaamento"/>
-      </w:pPr>
-      <w:r>
+        <w:rPr>
+          <w:lang w:val="en-US"/>
+        </w:rPr>
+      </w:pPr>
+      <w:r>
+        <w:rPr>
+          <w:lang w:val="en-US"/>
+        </w:rPr>
         <w:tab/>
         <w:t>INTEGER</w:t>
       </w:r>
@@ -292,6 +330,9 @@
     <w:p>
       <w:pPr>
         <w:pStyle w:val="SemEspaamento"/>
+        <w:rPr>
+          <w:lang w:val="en-US"/>
+        </w:rPr>
       </w:pPr>
     </w:p>
     <w:p>

</xml_diff>

<commit_message>
print da tabela de simbolos corrigido
</commit_message>
<xml_diff>
--- a/A FAZER.docx
+++ b/A FAZER.docx
@@ -365,6 +365,90 @@
       <w:pPr>
         <w:pStyle w:val="SemEspaamento"/>
       </w:pPr>
+    </w:p>
+    <w:p>
+      <w:pPr>
+        <w:pStyle w:val="SemEspaamento"/>
+      </w:pPr>
+      <w:r>
+        <w:t>LHS</w:t>
+      </w:r>
+    </w:p>
+    <w:p>
+      <w:pPr>
+        <w:pStyle w:val="SemEspaamento"/>
+      </w:pPr>
+      <w:r>
+        <w:tab/>
+      </w:r>
+      <w:proofErr w:type="spellStart"/>
+      <w:r>
+        <w:t>Id</w:t>
+      </w:r>
+      <w:proofErr w:type="spellEnd"/>
+    </w:p>
+    <w:p>
+      <w:pPr>
+        <w:pStyle w:val="SemEspaamento"/>
+      </w:pPr>
+      <w:r>
+        <w:tab/>
+      </w:r>
+      <w:proofErr w:type="spellStart"/>
+      <w:proofErr w:type="gramStart"/>
+      <w:r>
+        <w:t>size</w:t>
+      </w:r>
+      <w:proofErr w:type="spellEnd"/>
+      <w:proofErr w:type="gramEnd"/>
+    </w:p>
+    <w:p>
+      <w:pPr>
+        <w:pStyle w:val="SemEspaamento"/>
+      </w:pPr>
+      <w:r>
+        <w:tab/>
+        <w:t>INDEX</w:t>
+      </w:r>
+    </w:p>
+    <w:p>
+      <w:pPr>
+        <w:pStyle w:val="SemEspaamento"/>
+      </w:pPr>
+    </w:p>
+    <w:p>
+      <w:pPr>
+        <w:pStyle w:val="SemEspaamento"/>
+      </w:pPr>
+      <w:r>
+        <w:t>INDEX</w:t>
+      </w:r>
+    </w:p>
+    <w:p>
+      <w:pPr>
+        <w:pStyle w:val="SemEspaamento"/>
+      </w:pPr>
+      <w:r>
+        <w:tab/>
+        <w:t>INDEXID</w:t>
+      </w:r>
+    </w:p>
+    <w:p>
+      <w:pPr>
+        <w:pStyle w:val="SemEspaamento"/>
+      </w:pPr>
+      <w:r>
+        <w:tab/>
+        <w:t>INTEGER</w:t>
+      </w:r>
+    </w:p>
+    <w:p>
+      <w:pPr>
+        <w:pStyle w:val="SemEspaamento"/>
+      </w:pPr>
+      <w:r>
+        <w:tab/>
+      </w:r>
     </w:p>
     <w:p>
       <w:pPr>

</xml_diff>